<commit_message>
Update ccag booth content
</commit_message>
<xml_diff>
--- a/prose/ccag-booth-content.docx
+++ b/prose/ccag-booth-content.docx
@@ -2,7 +2,7 @@
 <file path=word/document.xml><?xml version="1.0" encoding="utf-8"?>
 <w:document xmlns:w="http://schemas.openxmlformats.org/wordprocessingml/2006/main" xmlns:m="http://schemas.openxmlformats.org/officeDocument/2006/math" xmlns:r="http://schemas.openxmlformats.org/officeDocument/2006/relationships" xmlns:o="urn:schemas-microsoft-com:office:office" xmlns:v="urn:schemas-microsoft-com:vml" xmlns:w10="urn:schemas-microsoft-com:office:word" xmlns:a="http://schemas.openxmlformats.org/drawingml/2006/main" xmlns:pic="http://schemas.openxmlformats.org/drawingml/2006/picture" xmlns:wp="http://schemas.openxmlformats.org/drawingml/2006/wordprocessingDrawing">
   <w:body>
-    <w:bookmarkStart w:id="26" w:name="X6f111cf24b393c6f2690643c98eeaceffc2f595"/>
+    <w:bookmarkStart w:id="27" w:name="X6f111cf24b393c6f2690643c98eeaceffc2f595"/>
     <w:p>
       <w:pPr>
         <w:pStyle w:val="Heading1"/>
@@ -43,7 +43,7 @@
         <w:pStyle w:val="FirstParagraph"/>
       </w:pPr>
       <w:r>
-        <w:t xml:space="preserve">Welcome to the Active Travel and New Development (ActDev) pototype tool and research project, which provides an evidence base on active travel potential and provision in and around new and proposed development sites</w:t>
+        <w:t xml:space="preserve">Welcome to the Active Travel and New Development (ActDev) prototype tool and research project, which provides an evidence base on active travel potential and provision in and around new and proposed development sites</w:t>
       </w:r>
     </w:p>
     <w:bookmarkEnd w:id="21"/>
@@ -79,11 +79,11 @@
         <w:t xml:space="preserve"> </w:t>
       </w:r>
       <w:r>
-        <w:t xml:space="preserve">and calculated walking and cycling metrics within the boundary of each site. The results demonstrate the importance of considering walking and cycling potential and provision early in the planning process, the possibility of quantifying walking and cycling opportunities associated with new developments, and the feasibility of developing an actionable evidence base that will enable the planning process to support ambitious walking, cycling and decarbonisation targets nationawide. In this booth we will show you what the project is about and how we can scale it to provide evidence at local, regional and national levels.</w:t>
+        <w:t xml:space="preserve">and calculated walking and cycling metrics within the boundary of each site. The results demonstrate the importance of considering walking and cycling potential and provision early in the planning process, the possibility of quantifying walking and cycling opportunities associated with new developments, and the feasibility of developing an actionable evidence base that will enable the planning process to support ambitious walking, cycling and decarbonisation targets nationwide. In this booth we will show you what the project is about and how we can scale it to provide evidence at local, regional and national levels.</w:t>
       </w:r>
     </w:p>
     <w:bookmarkEnd w:id="22"/>
-    <w:bookmarkStart w:id="25" w:name="additional-information"/>
+    <w:bookmarkStart w:id="26" w:name="additional-information"/>
     <w:p>
       <w:pPr>
         <w:pStyle w:val="Heading2"/>
@@ -105,43 +105,36 @@
         <w:pStyle w:val="BodyText"/>
       </w:pPr>
       <w:r>
-        <w:t xml:space="preserve">For a 5 minute overview of the tools see our taster video.</w:t>
-      </w:r>
-    </w:p>
-    <w:p>
-      <w:pPr>
-        <w:pStyle w:val="BodyText"/>
-      </w:pPr>
+        <w:t xml:space="preserve">The</w:t>
+      </w:r>
+      <w:r>
+        <w:t xml:space="preserve"> </w:t>
+      </w:r>
       <w:hyperlink r:id="rId23">
         <w:r>
           <w:rPr>
             <w:rStyle w:val="Hyperlink"/>
           </w:rPr>
-          <w:t xml:space="preserve">https://www.youtube.com/watch?v=nNYroA16JEQ</w:t>
+          <w:t xml:space="preserve">ActDev video</w:t>
         </w:r>
       </w:hyperlink>
+      <w:r>
+        <w:t xml:space="preserve"> </w:t>
+      </w:r>
+      <w:r>
+        <w:t xml:space="preserve">provides a good 5 minute overview of the tool.</w:t>
+      </w:r>
+      <w:r>
+        <w:t xml:space="preserve"> </w:t>
+      </w:r>
+      <w:r>
+        <w:t xml:space="preserve">If that whetted your appetite, check out a live demo of the tool and how it can be used to support planning in relation to new developments in the video below.</w:t>
+      </w:r>
     </w:p>
     <w:p>
       <w:pPr>
         <w:pStyle w:val="BodyText"/>
       </w:pPr>
-      <w:r>
-        <w:t xml:space="preserve">To add:</w:t>
-      </w:r>
-    </w:p>
-    <w:p>
-      <w:pPr>
-        <w:numPr>
-          <w:ilvl w:val="0"/>
-          <w:numId w:val="1001"/>
-        </w:numPr>
-      </w:pPr>
-      <w:r>
-        <w:t xml:space="preserve">video showing demo of tool, e.g. at the start of Joey’s demo during the 2nd ActDev video:</w:t>
-      </w:r>
-      <w:r>
-        <w:t xml:space="preserve"> </w:t>
-      </w:r>
       <w:hyperlink r:id="rId24">
         <w:r>
           <w:rPr>
@@ -153,6 +146,41 @@
     </w:p>
     <w:p>
       <w:pPr>
+        <w:pStyle w:val="BodyText"/>
+      </w:pPr>
+      <w:r>
+        <w:t xml:space="preserve">A unique aspect of the ActDev tool is the use of the new A/B Street open source city simulation and editing software.</w:t>
+      </w:r>
+      <w:r>
+        <w:t xml:space="preserve"> </w:t>
+      </w:r>
+      <w:r>
+        <w:t xml:space="preserve">See below for a demonstration of how it can be used to make changes to travel infrastructure in relation to new developments, and simulate the changes in travel behaviour.</w:t>
+      </w:r>
+    </w:p>
+    <w:p>
+      <w:pPr>
+        <w:pStyle w:val="BodyText"/>
+      </w:pPr>
+      <w:hyperlink r:id="rId25">
+        <w:r>
+          <w:rPr>
+            <w:rStyle w:val="Hyperlink"/>
+          </w:rPr>
+          <w:t xml:space="preserve">https://youtu.be/P12N51qI5Cs?t=1471</w:t>
+        </w:r>
+      </w:hyperlink>
+    </w:p>
+    <w:p>
+      <w:pPr>
+        <w:pStyle w:val="BodyText"/>
+      </w:pPr>
+      <w:r>
+        <w:t xml:space="preserve">To add:</w:t>
+      </w:r>
+    </w:p>
+    <w:p>
+      <w:pPr>
         <w:numPr>
           <w:ilvl w:val="0"/>
           <w:numId w:val="1001"/>
@@ -195,8 +223,8 @@
         <w:t xml:space="preserve">link to instructions on adding a new site and demo of new site that has been added (Nathanael?)</w:t>
       </w:r>
     </w:p>
-    <w:bookmarkEnd w:id="25"/>
     <w:bookmarkEnd w:id="26"/>
+    <w:bookmarkEnd w:id="27"/>
     <w:sectPr/>
   </w:body>
 </w:document>

</xml_diff>

<commit_message>
Final updates to booth content, close #188
</commit_message>
<xml_diff>
--- a/prose/ccag-booth-content.docx
+++ b/prose/ccag-booth-content.docx
@@ -2,7 +2,7 @@
 <file path=word/document.xml><?xml version="1.0" encoding="utf-8"?>
 <w:document xmlns:w="http://schemas.openxmlformats.org/wordprocessingml/2006/main" xmlns:m="http://schemas.openxmlformats.org/officeDocument/2006/math" xmlns:r="http://schemas.openxmlformats.org/officeDocument/2006/relationships" xmlns:o="urn:schemas-microsoft-com:office:office" xmlns:v="urn:schemas-microsoft-com:vml" xmlns:w10="urn:schemas-microsoft-com:office:word" xmlns:a="http://schemas.openxmlformats.org/drawingml/2006/main" xmlns:pic="http://schemas.openxmlformats.org/drawingml/2006/picture" xmlns:wp="http://schemas.openxmlformats.org/drawingml/2006/wordprocessingDrawing">
   <w:body>
-    <w:bookmarkStart w:id="27" w:name="X6f111cf24b393c6f2690643c98eeaceffc2f595"/>
+    <w:bookmarkStart w:id="29" w:name="X6f111cf24b393c6f2690643c98eeaceffc2f595"/>
     <w:p>
       <w:pPr>
         <w:pStyle w:val="Heading1"/>
@@ -43,7 +43,7 @@
         <w:pStyle w:val="FirstParagraph"/>
       </w:pPr>
       <w:r>
-        <w:t xml:space="preserve">Welcome to the Active Travel and New Development (ActDev) prototype tool and research project, which provides an evidence base on active travel potential and provision in and around new and proposed development sites</w:t>
+        <w:t xml:space="preserve">Welcome to the Active Travel and New Development (ActDev) prototype tool and research project, which provides an evidence base on active travel potential and provision in and around new and proposed residential development sites</w:t>
       </w:r>
     </w:p>
     <w:bookmarkEnd w:id="21"/>
@@ -61,7 +61,7 @@
         <w:pStyle w:val="FirstParagraph"/>
       </w:pPr>
       <w:r>
-        <w:t xml:space="preserve">ActDev is a project to develop a strong and nationally scalable evidence base on walking and cycling potential and provision in and around new development sites. In the first phase of work, we developed a prototype web application showing walking and cycling route from 35 housing developments to key</w:t>
+        <w:t xml:space="preserve">ActDev is a project to develop a strong and nationally scalable evidence base on walking and cycling potential and provision in and around new development sites. In the first phase of work, we developed a prototype web application showing walking and cycling routes from 35 housing developments to key</w:t>
       </w:r>
       <w:r>
         <w:t xml:space="preserve"> </w:t>
@@ -83,7 +83,7 @@
       </w:r>
     </w:p>
     <w:bookmarkEnd w:id="22"/>
-    <w:bookmarkStart w:id="26" w:name="additional-information"/>
+    <w:bookmarkStart w:id="28" w:name="additional-information"/>
     <w:p>
       <w:pPr>
         <w:pStyle w:val="Heading2"/>
@@ -176,6 +176,87 @@
         <w:pStyle w:val="BodyText"/>
       </w:pPr>
       <w:r>
+        <w:t xml:space="preserve">ActDev shows how new technology can make planning a more evidence-based, accessible and participatory process.</w:t>
+      </w:r>
+      <w:r>
+        <w:t xml:space="preserve"> </w:t>
+      </w:r>
+      <w:r>
+        <w:t xml:space="preserve">If you’re interested in adding new sites to the web app, and want to see the open source technology and reproducible and transparent workflow behind the tool, check out the project’s development repository on GitHub at</w:t>
+      </w:r>
+      <w:r>
+        <w:t xml:space="preserve"> </w:t>
+      </w:r>
+      <w:hyperlink r:id="rId26">
+        <w:r>
+          <w:rPr>
+            <w:rStyle w:val="Hyperlink"/>
+          </w:rPr>
+          <w:t xml:space="preserve">github.com/cyipt/actdev</w:t>
+        </w:r>
+      </w:hyperlink>
+      <w:r>
+        <w:t xml:space="preserve">.</w:t>
+      </w:r>
+      <w:r>
+        <w:t xml:space="preserve"> </w:t>
+      </w:r>
+      <w:r>
+        <w:t xml:space="preserve">There you will find instructions on creating site boundaries and adding new sites (requires experience with the statistical programming language R), illustrated in the GIF below.</w:t>
+      </w:r>
+    </w:p>
+    <w:p>
+      <w:pPr>
+        <w:pStyle w:val="BodyText"/>
+      </w:pPr>
+      <w:r>
+        <w:drawing>
+          <wp:inline>
+            <wp:extent cx="5334000" cy="3051991"/>
+            <wp:effectExtent b="0" l="0" r="0" t="0"/>
+            <wp:docPr descr="" title="" id="1" name="Picture"/>
+            <a:graphic>
+              <a:graphicData uri="http://schemas.openxmlformats.org/drawingml/2006/picture">
+                <pic:pic>
+                  <pic:nvPicPr>
+                    <pic:cNvPr descr="https://raw.githubusercontent.com/cyipt/actdev/main/code/tests/geojson-polygon.gif" id="0" name="Picture"/>
+                    <pic:cNvPicPr>
+                      <a:picLocks noChangeArrowheads="1" noChangeAspect="1"/>
+                    </pic:cNvPicPr>
+                  </pic:nvPicPr>
+                  <pic:blipFill>
+                    <a:blip r:embed="rId27"/>
+                    <a:stretch>
+                      <a:fillRect/>
+                    </a:stretch>
+                  </pic:blipFill>
+                  <pic:spPr bwMode="auto">
+                    <a:xfrm>
+                      <a:off x="0" y="0"/>
+                      <a:ext cx="5334000" cy="3051991"/>
+                    </a:xfrm>
+                    <a:prstGeom prst="rect">
+                      <a:avLst/>
+                    </a:prstGeom>
+                    <a:noFill/>
+                    <a:ln w="9525">
+                      <a:noFill/>
+                      <a:headEnd/>
+                      <a:tailEnd/>
+                    </a:ln>
+                  </pic:spPr>
+                </pic:pic>
+              </a:graphicData>
+            </a:graphic>
+          </wp:inline>
+        </w:drawing>
+      </w:r>
+    </w:p>
+    <w:p>
+      <w:pPr>
+        <w:pStyle w:val="BodyText"/>
+      </w:pPr>
+      <w:r>
         <w:t xml:space="preserve">To add:</w:t>
       </w:r>
     </w:p>
@@ -187,7 +268,7 @@
         </w:numPr>
       </w:pPr>
       <w:r>
-        <w:t xml:space="preserve">video showing demo of A/B Street</w:t>
+        <w:t xml:space="preserve">video showing application data (CycleStreets)</w:t>
       </w:r>
     </w:p>
     <w:p>
@@ -198,33 +279,11 @@
         </w:numPr>
       </w:pPr>
       <w:r>
-        <w:t xml:space="preserve">video showing application data (CycleStreets)</w:t>
-      </w:r>
-    </w:p>
-    <w:p>
-      <w:pPr>
-        <w:numPr>
-          <w:ilvl w:val="0"/>
-          <w:numId w:val="1001"/>
-        </w:numPr>
-      </w:pPr>
-      <w:r>
         <w:t xml:space="preserve">link to talks providing context</w:t>
       </w:r>
     </w:p>
-    <w:p>
-      <w:pPr>
-        <w:numPr>
-          <w:ilvl w:val="0"/>
-          <w:numId w:val="1001"/>
-        </w:numPr>
-      </w:pPr>
-      <w:r>
-        <w:t xml:space="preserve">link to instructions on adding a new site and demo of new site that has been added (Nathanael?)</w:t>
-      </w:r>
-    </w:p>
-    <w:bookmarkEnd w:id="26"/>
-    <w:bookmarkEnd w:id="27"/>
+    <w:bookmarkEnd w:id="28"/>
+    <w:bookmarkEnd w:id="29"/>
     <w:sectPr/>
   </w:body>
 </w:document>

</xml_diff>